<commit_message>
Added final few sentences to final summary of AoA
</commit_message>
<xml_diff>
--- a/Project Inception/Analysis of Alternatives.docx
+++ b/Project Inception/Analysis of Alternatives.docx
@@ -111,15 +111,7 @@
       </w:r>
       <w:proofErr w:type="spellEnd"/>
       <w:r>
-        <w:t xml:space="preserve"> file in node. None of us had experience using node and our JavaScript experiences from 1003 were negative. The sole advantage of JavaScript was that it is easy to create a GUI for output. In 1003 we all learnt how to use Material Design </w:t>
-      </w:r>
-      <w:proofErr w:type="spellStart"/>
-      <w:r>
-        <w:t>Lite</w:t>
-      </w:r>
-      <w:proofErr w:type="spellEnd"/>
-      <w:r>
-        <w:t xml:space="preserve"> to create a GUI in the form of a website.</w:t>
+        <w:t xml:space="preserve"> file in node. None of us had experience using node and our JavaScript experiences from 1003 were negative. The sole advantage of JavaScript was that it is easy to create a GUI for output. In 1003 we all learnt how to use Material Design Lite to create a GUI in the form of a website.</w:t>
       </w:r>
     </w:p>
     <w:p>
@@ -400,8 +392,6 @@
       <w:r>
         <w:t>team’s</w:t>
       </w:r>
-      <w:bookmarkStart w:id="2" w:name="_GoBack"/>
-      <w:bookmarkEnd w:id="2"/>
       <w:r>
         <w:t xml:space="preserve"> first coding language was python, making us very comfortable coding in it. We had all done complicated projects that implemented python and are confident in our abilities. To run the program, we can output to a terminal, create a GUI for output or use Django to create a website to display the data. To test if the task was truly possible in python, we did a spike. The results of it were that within 10 minutes of coding, some revision data was accessible.</w:t>
       </w:r>
@@ -1263,6 +1253,25 @@
       </w:r>
       <w:r>
         <w:t>cript had the advantage of being compatible with HTML without any frameworks, but to make it look good, it would still need a library such as MDL. Java was considered the worst option of the three as the team has a very low knowledge of the programming language.  This ruled out java as the unfamiliarity of the language showed too much potential to cause issues.</w:t>
+      </w:r>
+    </w:p>
+    <w:p>
+      <w:r>
+        <w:t>(</w:t>
+      </w:r>
+      <w:r>
+        <w:t>Ultimately Python provided a reasonable middle ground between team members knowledge and the potential difficulty in setting up the relevant infrastructure and coding frame</w:t>
+      </w:r>
+      <w:r>
+        <w:t>-</w:t>
+      </w:r>
+      <w:bookmarkStart w:id="2" w:name="_GoBack"/>
+      <w:bookmarkEnd w:id="2"/>
+      <w:r>
+        <w:t>work to carry out the project. This middle ground led to the logical choice in deciding to implement our project using python</w:t>
+      </w:r>
+      <w:r>
+        <w:t>)</w:t>
       </w:r>
     </w:p>
     <w:sectPr>

</xml_diff>

<commit_message>
Editing to the Docs
Added a couple sentences to the PMP
Uncommented Glyns edits to the AoA
</commit_message>
<xml_diff>
--- a/Project Inception/Analysis of Alternatives.docx
+++ b/Project Inception/Analysis of Alternatives.docx
@@ -1256,22 +1256,18 @@
       </w:r>
     </w:p>
     <w:p>
-      <w:r>
-        <w:t>(</w:t>
-      </w:r>
-      <w:r>
-        <w:t>Ultimately Python provided a reasonable middle ground between team members knowledge and the potential difficulty in setting up the relevant infrastructure and coding frame</w:t>
-      </w:r>
-      <w:r>
-        <w:t>-</w:t>
-      </w:r>
+      <w:pPr>
+        <w:contextualSpacing w:val="0"/>
+      </w:pPr>
       <w:bookmarkStart w:id="2" w:name="_GoBack"/>
       <w:bookmarkEnd w:id="2"/>
-      <w:r>
-        <w:t>work to carry out the project. This middle ground led to the logical choice in deciding to implement our project using python</w:t>
-      </w:r>
-      <w:r>
-        <w:t>)</w:t>
+    </w:p>
+    <w:p>
+      <w:r>
+        <w:t>Ultimately Python provided a reasonable middle ground between team members knowledge and the potential difficulty in setting up the relevant infrastructure and coding frame-work to carry out the project. This middle ground led to the logical choice in deciding to imp</w:t>
+      </w:r>
+      <w:r>
+        <w:t>lement our project using python.</w:t>
       </w:r>
     </w:p>
     <w:sectPr>

</xml_diff>